<commit_message>
CGP605 and CGP600 Updates
Updates the contents page of the report for CGP600 and added more
material for the report for CGP605 (including screenshots as figures).
</commit_message>
<xml_diff>
--- a/Mobile Applications (CGP605)/AE2/James Moran, Q12494305, CGP605, AE2 1.0.0.docx
+++ b/Mobile Applications (CGP605)/AE2/James Moran, Q12494305, CGP605, AE2 1.0.0.docx
@@ -10,6 +10,7 @@
           <w:docPartUnique/>
         </w:docPartObj>
       </w:sdtPr>
+      <w:sdtEndPr/>
       <w:sdtContent>
         <w:p>
           <w:r>
@@ -89,6 +90,7 @@
                                     <w:dataBinding w:prefixMappings="xmlns:ns0='http://schemas.openxmlformats.org/package/2006/metadata/core-properties' xmlns:ns1='http://purl.org/dc/elements/1.1/'" w:xpath="/ns0:coreProperties[1]/ns1:creator[1]" w:storeItemID="{6C3C8BC8-F283-45AE-878A-BAB7291924A1}"/>
                                     <w:text/>
                                   </w:sdtPr>
+                                  <w:sdtEndPr/>
                                   <w:sdtContent>
                                     <w:r>
                                       <w:rPr>
@@ -148,6 +150,7 @@
                               <w:dataBinding w:prefixMappings="xmlns:ns0='http://schemas.openxmlformats.org/package/2006/metadata/core-properties' xmlns:ns1='http://purl.org/dc/elements/1.1/'" w:xpath="/ns0:coreProperties[1]/ns1:creator[1]" w:storeItemID="{6C3C8BC8-F283-45AE-878A-BAB7291924A1}"/>
                               <w:text/>
                             </w:sdtPr>
+                            <w:sdtEndPr/>
                             <w:sdtContent>
                               <w:r>
                                 <w:rPr>
@@ -372,6 +375,7 @@
                                     <w:dataBinding w:prefixMappings="xmlns:ns0='http://schemas.microsoft.com/office/2006/coverPageProps'" w:xpath="/ns0:CoverPageProperties[1]/ns0:Abstract[1]" w:storeItemID="{55AF091B-3C7A-41E3-B477-F2FDAA23CFDA}"/>
                                     <w:text/>
                                   </w:sdtPr>
+                                  <w:sdtEndPr/>
                                   <w:sdtContent>
                                     <w:r>
                                       <w:rPr>
@@ -425,6 +429,7 @@
                               <w:dataBinding w:prefixMappings="xmlns:ns0='http://schemas.microsoft.com/office/2006/coverPageProps'" w:xpath="/ns0:CoverPageProperties[1]/ns0:Abstract[1]" w:storeItemID="{55AF091B-3C7A-41E3-B477-F2FDAA23CFDA}"/>
                               <w:text/>
                             </w:sdtPr>
+                            <w:sdtEndPr/>
                             <w:sdtContent>
                               <w:r>
                                 <w:rPr>
@@ -716,6 +721,7 @@
                                   <w:dataBinding w:prefixMappings="xmlns:ns0='http://schemas.openxmlformats.org/package/2006/metadata/core-properties' xmlns:ns1='http://purl.org/dc/elements/1.1/'" w:xpath="/ns0:coreProperties[1]/ns1:title[1]" w:storeItemID="{6C3C8BC8-F283-45AE-878A-BAB7291924A1}"/>
                                   <w:text/>
                                 </w:sdtPr>
+                                <w:sdtEndPr/>
                                 <w:sdtContent>
                                   <w:p>
                                     <w:pPr>
@@ -755,6 +761,7 @@
                                   <w:dataBinding w:prefixMappings="xmlns:ns0='http://schemas.openxmlformats.org/package/2006/metadata/core-properties' xmlns:ns1='http://purl.org/dc/elements/1.1/'" w:xpath="/ns0:coreProperties[1]/ns1:subject[1]" w:storeItemID="{6C3C8BC8-F283-45AE-878A-BAB7291924A1}"/>
                                   <w:text/>
                                 </w:sdtPr>
+                                <w:sdtEndPr/>
                                 <w:sdtContent>
                                   <w:p>
                                     <w:pPr>
@@ -818,6 +825,7 @@
                             <w:dataBinding w:prefixMappings="xmlns:ns0='http://schemas.openxmlformats.org/package/2006/metadata/core-properties' xmlns:ns1='http://purl.org/dc/elements/1.1/'" w:xpath="/ns0:coreProperties[1]/ns1:title[1]" w:storeItemID="{6C3C8BC8-F283-45AE-878A-BAB7291924A1}"/>
                             <w:text/>
                           </w:sdtPr>
+                          <w:sdtEndPr/>
                           <w:sdtContent>
                             <w:p>
                               <w:pPr>
@@ -857,6 +865,7 @@
                             <w:dataBinding w:prefixMappings="xmlns:ns0='http://schemas.openxmlformats.org/package/2006/metadata/core-properties' xmlns:ns1='http://purl.org/dc/elements/1.1/'" w:xpath="/ns0:coreProperties[1]/ns1:subject[1]" w:storeItemID="{6C3C8BC8-F283-45AE-878A-BAB7291924A1}"/>
                             <w:text/>
                           </w:sdtPr>
+                          <w:sdtEndPr/>
                           <w:sdtContent>
                             <w:p>
                               <w:pPr>
@@ -899,6 +908,12 @@
     </w:sdt>
     <w:sdt>
       <w:sdtPr>
+        <w:rPr>
+          <w:rFonts w:asciiTheme="minorHAnsi" w:eastAsiaTheme="minorHAnsi" w:hAnsiTheme="minorHAnsi" w:cstheme="minorBidi"/>
+          <w:color w:val="auto"/>
+          <w:sz w:val="22"/>
+          <w:szCs w:val="22"/>
+        </w:rPr>
         <w:id w:val="305671657"/>
         <w:docPartObj>
           <w:docPartGallery w:val="Table of Contents"/>
@@ -907,13 +922,9 @@
       </w:sdtPr>
       <w:sdtEndPr>
         <w:rPr>
-          <w:rFonts w:asciiTheme="minorHAnsi" w:eastAsiaTheme="minorHAnsi" w:hAnsiTheme="minorHAnsi" w:cstheme="minorBidi"/>
           <w:b/>
           <w:bCs/>
           <w:noProof/>
-          <w:color w:val="auto"/>
-          <w:sz w:val="22"/>
-          <w:szCs w:val="22"/>
         </w:rPr>
       </w:sdtEndPr>
       <w:sdtContent>
@@ -992,7 +1003,19 @@
         <w:t>, each group member is expected to complete certain tasks as per the phase of the project (e.g. for the Project Proposal Phase, I was expected to consider the Risks of the project, provide documentation on the tasks I had further down the line and how I would manage the Workload). I was given the project-long responsibility of setting-up a GitHub repository and managing it (resolve conflicts between branches, properly merging branches etc.)</w:t>
       </w:r>
       <w:r>
-        <w:t xml:space="preserve"> A copy of my week-by-week time log, is available at Fig. 3 of Appendix A: Figures</w:t>
+        <w:t xml:space="preserve"> A copy of my week-by-week time</w:t>
+      </w:r>
+      <w:r>
+        <w:t>-</w:t>
+      </w:r>
+      <w:r>
+        <w:t xml:space="preserve">log, is available </w:t>
+      </w:r>
+      <w:r>
+        <w:t>under</w:t>
+      </w:r>
+      <w:r>
+        <w:t xml:space="preserve"> Fig. 3 of Appendix A: Figures</w:t>
       </w:r>
       <w:r>
         <w:t>.</w:t>
@@ -1015,6 +1038,16 @@
       </w:r>
       <w:r>
         <w:t xml:space="preserve"> Appendix A: Figures).</w:t>
+      </w:r>
+    </w:p>
+    <w:p>
+      <w:r>
+        <w:t>We used Trello, for a team-level overview of which tasks team-members were currently completing, as well as for communicating certain matters on the project, putting up notes going into further detail for certain aspects of the project etc. A sample of the Trello-Boards we part together, can be found under Fig. 5 and 6 of Appendix A: Figures.</w:t>
+      </w:r>
+    </w:p>
+    <w:p>
+      <w:r>
+        <w:t>Text-messages were also used on occasion (mostly between me and Jack), as a faster means of communication, when a response within a few minutes was paramount.</w:t>
       </w:r>
     </w:p>
     <w:p>
@@ -1023,6 +1056,54 @@
       </w:pPr>
       <w:r>
         <w:t>Reflection</w:t>
+      </w:r>
+    </w:p>
+    <w:p>
+      <w:pPr>
+        <w:pStyle w:val="Heading2"/>
+      </w:pPr>
+      <w:r>
+        <w:t>Negative Aspects</w:t>
+      </w:r>
+    </w:p>
+    <w:p>
+      <w:pPr>
+        <w:pStyle w:val="ListParagraph"/>
+        <w:numPr>
+          <w:ilvl w:val="0"/>
+          <w:numId w:val="2"/>
+        </w:numPr>
+      </w:pPr>
+      <w:r>
+        <w:t>Clashes between me and Jack: These were on certain components of the project, such as how collision should be handled, issues relati</w:t>
+      </w:r>
+      <w:bookmarkStart w:id="0" w:name="_GoBack"/>
+      <w:bookmarkEnd w:id="0"/>
+      <w:r>
+        <w:t xml:space="preserve">ng to coding standards and misunderstanding between me and him, on </w:t>
+      </w:r>
+      <w:r>
+        <w:t>what issues we were currently facing, or success stories for certain User-Stories (mistaking one for the other)</w:t>
+      </w:r>
+    </w:p>
+    <w:p>
+      <w:pPr>
+        <w:pStyle w:val="ListParagraph"/>
+        <w:numPr>
+          <w:ilvl w:val="0"/>
+          <w:numId w:val="2"/>
+        </w:numPr>
+      </w:pPr>
+      <w:r>
+        <w:t xml:space="preserve">Concerning Modularity: As was initially planned for the project, we had intended for there to be multiple levels, with enemies having different attack patterns (causing the Player to have to adopt new movement strategies for dodging Enemy projectiles), as well as different types of enemies (commander, boss, spawner), which would have different stat lines. </w:t>
+      </w:r>
+      <w:proofErr w:type="gramStart"/>
+      <w:r>
+        <w:t>In reality though</w:t>
+      </w:r>
+      <w:proofErr w:type="gramEnd"/>
+      <w:r>
+        <w:t>, we had not tried to make the project’s implementation in Unity (the game engine we used), modular, which would allow for an iterative pattern to develop new levels and introduce new enemy-types to the Player (as for the one level we had, many of its assets were static for that level, not taking into account different types of enemies and attack patterns for example)</w:t>
       </w:r>
     </w:p>
     <w:p>
@@ -1076,7 +1157,7 @@
                     </pic:cNvPicPr>
                   </pic:nvPicPr>
                   <pic:blipFill>
-                    <a:blip r:embed="rId6">
+                    <a:blip r:embed="rId7">
                       <a:extLst>
                         <a:ext uri="{28A0092B-C50C-407E-A947-70E740481C1C}">
                           <a14:useLocalDpi xmlns:a14="http://schemas.microsoft.com/office/drawing/2010/main" val="0"/>
@@ -1161,7 +1242,7 @@
                     </pic:cNvPicPr>
                   </pic:nvPicPr>
                   <pic:blipFill>
-                    <a:blip r:embed="rId7">
+                    <a:blip r:embed="rId8">
                       <a:extLst>
                         <a:ext uri="{28A0092B-C50C-407E-A947-70E740481C1C}">
                           <a14:useLocalDpi xmlns:a14="http://schemas.microsoft.com/office/drawing/2010/main" val="0"/>
@@ -1200,9 +1281,395 @@
       </w:r>
     </w:p>
     <w:p>
-      <w:bookmarkStart w:id="0" w:name="_GoBack"/>
-      <w:bookmarkEnd w:id="0"/>
+      <w:r>
+        <w:rPr>
+          <w:noProof/>
+        </w:rPr>
+        <w:lastRenderedPageBreak/>
+        <w:drawing>
+          <wp:anchor distT="0" distB="0" distL="114300" distR="114300" simplePos="0" relativeHeight="251667456" behindDoc="0" locked="0" layoutInCell="1" allowOverlap="1" wp14:anchorId="0C466FA4" wp14:editId="734B187C">
+            <wp:simplePos x="0" y="0"/>
+            <wp:positionH relativeFrom="margin">
+              <wp:align>center</wp:align>
+            </wp:positionH>
+            <wp:positionV relativeFrom="paragraph">
+              <wp:posOffset>201707</wp:posOffset>
+            </wp:positionV>
+            <wp:extent cx="7480050" cy="3782291"/>
+            <wp:effectExtent l="0" t="0" r="6985" b="8890"/>
+            <wp:wrapSquare wrapText="bothSides"/>
+            <wp:docPr id="3" name="Picture 3"/>
+            <wp:cNvGraphicFramePr>
+              <a:graphicFrameLocks xmlns:a="http://schemas.openxmlformats.org/drawingml/2006/main" noChangeAspect="1"/>
+            </wp:cNvGraphicFramePr>
+            <a:graphic xmlns:a="http://schemas.openxmlformats.org/drawingml/2006/main">
+              <a:graphicData uri="http://schemas.openxmlformats.org/drawingml/2006/picture">
+                <pic:pic xmlns:pic="http://schemas.openxmlformats.org/drawingml/2006/picture">
+                  <pic:nvPicPr>
+                    <pic:cNvPr id="0" name="Picture 1"/>
+                    <pic:cNvPicPr>
+                      <a:picLocks noChangeAspect="1" noChangeArrowheads="1"/>
+                    </pic:cNvPicPr>
+                  </pic:nvPicPr>
+                  <pic:blipFill>
+                    <a:blip r:embed="rId9">
+                      <a:extLst>
+                        <a:ext uri="{28A0092B-C50C-407E-A947-70E740481C1C}">
+                          <a14:useLocalDpi xmlns:a14="http://schemas.microsoft.com/office/drawing/2010/main" val="0"/>
+                        </a:ext>
+                      </a:extLst>
+                    </a:blip>
+                    <a:srcRect/>
+                    <a:stretch>
+                      <a:fillRect/>
+                    </a:stretch>
+                  </pic:blipFill>
+                  <pic:spPr bwMode="auto">
+                    <a:xfrm>
+                      <a:off x="0" y="0"/>
+                      <a:ext cx="7480050" cy="3782291"/>
+                    </a:xfrm>
+                    <a:prstGeom prst="rect">
+                      <a:avLst/>
+                    </a:prstGeom>
+                    <a:noFill/>
+                    <a:ln>
+                      <a:noFill/>
+                    </a:ln>
+                  </pic:spPr>
+                </pic:pic>
+              </a:graphicData>
+            </a:graphic>
+            <wp14:sizeRelH relativeFrom="margin">
+              <wp14:pctWidth>0</wp14:pctWidth>
+            </wp14:sizeRelH>
+            <wp14:sizeRelV relativeFrom="margin">
+              <wp14:pctHeight>0</wp14:pctHeight>
+            </wp14:sizeRelV>
+          </wp:anchor>
+        </w:drawing>
+      </w:r>
+      <w:r>
+        <w:t>Figure 3: A sample of my week-by-week time-log used during the project:</w:t>
+      </w:r>
     </w:p>
+    <w:p/>
+    <w:p>
+      <w:r>
+        <w:t xml:space="preserve">Figure 4: A sample of the minutes for a meeting, put together by Anthony </w:t>
+      </w:r>
+      <w:r>
+        <w:t>Boys</w:t>
+      </w:r>
+      <w:r>
+        <w:t>:</w:t>
+      </w:r>
+    </w:p>
+    <w:p>
+      <w:r>
+        <w:t>This group meeting took place on the 2nd of October 2017, at 5:00 PM.</w:t>
+      </w:r>
+      <w:r>
+        <w:br/>
+        <w:t>People present: Anthony Boys, Jack Evans, James Moran.</w:t>
+      </w:r>
+    </w:p>
+    <w:p>
+      <w:r>
+        <w:t>People absent: none.</w:t>
+      </w:r>
+    </w:p>
+    <w:p>
+      <w:pPr>
+        <w:rPr>
+          <w:rStyle w:val="SubtleReference"/>
+        </w:rPr>
+      </w:pPr>
+      <w:r>
+        <w:t xml:space="preserve">In this meeting, we </w:t>
+      </w:r>
+      <w:proofErr w:type="gramStart"/>
+      <w:r>
+        <w:t>first of all</w:t>
+      </w:r>
+      <w:proofErr w:type="gramEnd"/>
+      <w:r>
+        <w:t xml:space="preserve"> set up a GitHub and Trello board for the project.</w:t>
+      </w:r>
+      <w:r>
+        <w:br/>
+        <w:t>Finally, we discussed an idea for the project. We all agreed that the design will be a simple game, with the genre of either “bullet hell” or “space invaders”; that the game may have controls that are alternative to using an accelerometer or gyroscope; that there may be a system of player progression; that there will be differing enemies, including boss enemies; that difficulty will increase over levels; and that there may be power-ups, health pickups, drops and end-of-level bonuses.</w:t>
+      </w:r>
+      <w:r>
+        <w:t xml:space="preserve"> </w:t>
+      </w:r>
+      <w:r>
+        <w:rPr>
+          <w:rStyle w:val="SubtleReference"/>
+        </w:rPr>
+        <w:t xml:space="preserve">(Anthony </w:t>
+      </w:r>
+      <w:r>
+        <w:rPr>
+          <w:rStyle w:val="SubtleReference"/>
+        </w:rPr>
+        <w:t>Boys</w:t>
+      </w:r>
+      <w:r>
+        <w:rPr>
+          <w:rStyle w:val="SubtleReference"/>
+        </w:rPr>
+        <w:t>, 2017)</w:t>
+      </w:r>
+    </w:p>
+    <w:p/>
+    <w:p/>
+    <w:p/>
+    <w:p/>
+    <w:p/>
+    <w:p>
+      <w:r>
+        <w:rPr>
+          <w:noProof/>
+        </w:rPr>
+        <w:lastRenderedPageBreak/>
+        <w:drawing>
+          <wp:anchor distT="0" distB="0" distL="114300" distR="114300" simplePos="0" relativeHeight="251668480" behindDoc="0" locked="0" layoutInCell="1" allowOverlap="1" wp14:anchorId="01EF0947" wp14:editId="71DE0F12">
+            <wp:simplePos x="0" y="0"/>
+            <wp:positionH relativeFrom="margin">
+              <wp:align>center</wp:align>
+            </wp:positionH>
+            <wp:positionV relativeFrom="paragraph">
+              <wp:posOffset>371475</wp:posOffset>
+            </wp:positionV>
+            <wp:extent cx="6473825" cy="3124200"/>
+            <wp:effectExtent l="0" t="0" r="3175" b="0"/>
+            <wp:wrapSquare wrapText="bothSides"/>
+            <wp:docPr id="4" name="Picture 4"/>
+            <wp:cNvGraphicFramePr>
+              <a:graphicFrameLocks xmlns:a="http://schemas.openxmlformats.org/drawingml/2006/main" noChangeAspect="1"/>
+            </wp:cNvGraphicFramePr>
+            <a:graphic xmlns:a="http://schemas.openxmlformats.org/drawingml/2006/main">
+              <a:graphicData uri="http://schemas.openxmlformats.org/drawingml/2006/picture">
+                <pic:pic xmlns:pic="http://schemas.openxmlformats.org/drawingml/2006/picture">
+                  <pic:nvPicPr>
+                    <pic:cNvPr id="0" name="Picture 2"/>
+                    <pic:cNvPicPr>
+                      <a:picLocks noChangeAspect="1" noChangeArrowheads="1"/>
+                    </pic:cNvPicPr>
+                  </pic:nvPicPr>
+                  <pic:blipFill>
+                    <a:blip r:embed="rId10" cstate="print">
+                      <a:extLst>
+                        <a:ext uri="{28A0092B-C50C-407E-A947-70E740481C1C}">
+                          <a14:useLocalDpi xmlns:a14="http://schemas.microsoft.com/office/drawing/2010/main" val="0"/>
+                        </a:ext>
+                      </a:extLst>
+                    </a:blip>
+                    <a:srcRect/>
+                    <a:stretch>
+                      <a:fillRect/>
+                    </a:stretch>
+                  </pic:blipFill>
+                  <pic:spPr bwMode="auto">
+                    <a:xfrm>
+                      <a:off x="0" y="0"/>
+                      <a:ext cx="6473825" cy="3124200"/>
+                    </a:xfrm>
+                    <a:prstGeom prst="rect">
+                      <a:avLst/>
+                    </a:prstGeom>
+                    <a:noFill/>
+                    <a:ln>
+                      <a:noFill/>
+                    </a:ln>
+                  </pic:spPr>
+                </pic:pic>
+              </a:graphicData>
+            </a:graphic>
+            <wp14:sizeRelH relativeFrom="margin">
+              <wp14:pctWidth>0</wp14:pctWidth>
+            </wp14:sizeRelH>
+            <wp14:sizeRelV relativeFrom="margin">
+              <wp14:pctHeight>0</wp14:pctHeight>
+            </wp14:sizeRelV>
+          </wp:anchor>
+        </w:drawing>
+      </w:r>
+      <w:r>
+        <w:t>Figure 5:</w:t>
+      </w:r>
+      <w:r>
+        <w:t xml:space="preserve"> Our ‘Design Proposal’ Trello-Board (the primary board that we used throughout the duration of the project):</w:t>
+      </w:r>
+    </w:p>
+    <w:p/>
+    <w:p>
+      <w:r>
+        <w:rPr>
+          <w:noProof/>
+        </w:rPr>
+        <w:drawing>
+          <wp:anchor distT="0" distB="0" distL="114300" distR="114300" simplePos="0" relativeHeight="251669504" behindDoc="0" locked="0" layoutInCell="1" allowOverlap="1" wp14:anchorId="5042D06E" wp14:editId="55734297">
+            <wp:simplePos x="0" y="0"/>
+            <wp:positionH relativeFrom="margin">
+              <wp:align>center</wp:align>
+            </wp:positionH>
+            <wp:positionV relativeFrom="paragraph">
+              <wp:posOffset>457200</wp:posOffset>
+            </wp:positionV>
+            <wp:extent cx="6525260" cy="3152775"/>
+            <wp:effectExtent l="0" t="0" r="8890" b="9525"/>
+            <wp:wrapSquare wrapText="bothSides"/>
+            <wp:docPr id="5" name="Picture 5"/>
+            <wp:cNvGraphicFramePr>
+              <a:graphicFrameLocks xmlns:a="http://schemas.openxmlformats.org/drawingml/2006/main" noChangeAspect="1"/>
+            </wp:cNvGraphicFramePr>
+            <a:graphic xmlns:a="http://schemas.openxmlformats.org/drawingml/2006/main">
+              <a:graphicData uri="http://schemas.openxmlformats.org/drawingml/2006/picture">
+                <pic:pic xmlns:pic="http://schemas.openxmlformats.org/drawingml/2006/picture">
+                  <pic:nvPicPr>
+                    <pic:cNvPr id="0" name="Picture 3"/>
+                    <pic:cNvPicPr>
+                      <a:picLocks noChangeAspect="1" noChangeArrowheads="1"/>
+                    </pic:cNvPicPr>
+                  </pic:nvPicPr>
+                  <pic:blipFill>
+                    <a:blip r:embed="rId11" cstate="print">
+                      <a:extLst>
+                        <a:ext uri="{28A0092B-C50C-407E-A947-70E740481C1C}">
+                          <a14:useLocalDpi xmlns:a14="http://schemas.microsoft.com/office/drawing/2010/main" val="0"/>
+                        </a:ext>
+                      </a:extLst>
+                    </a:blip>
+                    <a:srcRect/>
+                    <a:stretch>
+                      <a:fillRect/>
+                    </a:stretch>
+                  </pic:blipFill>
+                  <pic:spPr bwMode="auto">
+                    <a:xfrm>
+                      <a:off x="0" y="0"/>
+                      <a:ext cx="6525260" cy="3152775"/>
+                    </a:xfrm>
+                    <a:prstGeom prst="rect">
+                      <a:avLst/>
+                    </a:prstGeom>
+                    <a:noFill/>
+                    <a:ln>
+                      <a:noFill/>
+                    </a:ln>
+                  </pic:spPr>
+                </pic:pic>
+              </a:graphicData>
+            </a:graphic>
+            <wp14:sizeRelH relativeFrom="margin">
+              <wp14:pctWidth>0</wp14:pctWidth>
+            </wp14:sizeRelH>
+            <wp14:sizeRelV relativeFrom="margin">
+              <wp14:pctHeight>0</wp14:pctHeight>
+            </wp14:sizeRelV>
+          </wp:anchor>
+        </w:drawing>
+      </w:r>
+      <w:r>
+        <w:t>Figure 6: Our ‘User Stories’ Trello-Board (a secondary board used for tracking progress on the implementation of specific user-stories for the project):</w:t>
+      </w:r>
+    </w:p>
+    <w:p>
+      <w:r>
+        <w:br w:type="page"/>
+      </w:r>
+    </w:p>
+    <w:sdt>
+      <w:sdtPr>
+        <w:id w:val="-1956238544"/>
+        <w:docPartObj>
+          <w:docPartGallery w:val="Bibliographies"/>
+          <w:docPartUnique/>
+        </w:docPartObj>
+      </w:sdtPr>
+      <w:sdtEndPr>
+        <w:rPr>
+          <w:rStyle w:val="IntenseReference"/>
+          <w:rFonts w:asciiTheme="minorHAnsi" w:eastAsiaTheme="minorHAnsi" w:hAnsiTheme="minorHAnsi" w:cstheme="minorBidi"/>
+          <w:b/>
+          <w:bCs/>
+          <w:smallCaps/>
+          <w:color w:val="4472C4" w:themeColor="accent1"/>
+          <w:spacing w:val="5"/>
+          <w:sz w:val="22"/>
+          <w:szCs w:val="22"/>
+        </w:rPr>
+      </w:sdtEndPr>
+      <w:sdtContent>
+        <w:p>
+          <w:pPr>
+            <w:pStyle w:val="Heading1"/>
+          </w:pPr>
+          <w:r>
+            <w:t>References</w:t>
+          </w:r>
+        </w:p>
+        <w:p>
+          <w:pPr>
+            <w:pStyle w:val="ListParagraph"/>
+            <w:numPr>
+              <w:ilvl w:val="0"/>
+              <w:numId w:val="1"/>
+            </w:numPr>
+            <w:rPr>
+              <w:rStyle w:val="IntenseReference"/>
+            </w:rPr>
+          </w:pPr>
+          <w:r>
+            <w:rPr>
+              <w:rStyle w:val="IntenseReference"/>
+            </w:rPr>
+            <w:t xml:space="preserve">Anthony Boys, 2017. </w:t>
+          </w:r>
+          <w:r>
+            <w:rPr>
+              <w:rStyle w:val="IntenseReference"/>
+              <w:i/>
+            </w:rPr>
+            <w:t>Copy of Meeting Minutes</w:t>
+          </w:r>
+          <w:r>
+            <w:rPr>
+              <w:rStyle w:val="IntenseReference"/>
+            </w:rPr>
+            <w:t xml:space="preserve"> [Viewed on the 10/01/2018]. Available from: </w:t>
+          </w:r>
+          <w:hyperlink r:id="rId12" w:history="1">
+            <w:r>
+              <w:rPr>
+                <w:rStyle w:val="IntenseReference"/>
+              </w:rPr>
+              <w:t>https://drive.google.com/open?id=1zxLlAtjeqHG9ca_-QfohmyLYrLHpk49oHcUAeVVD6rI</w:t>
+            </w:r>
+          </w:hyperlink>
+        </w:p>
+        <w:p>
+          <w:pPr>
+            <w:pStyle w:val="ListParagraph"/>
+            <w:numPr>
+              <w:ilvl w:val="0"/>
+              <w:numId w:val="1"/>
+            </w:numPr>
+            <w:rPr>
+              <w:rStyle w:val="IntenseReference"/>
+            </w:rPr>
+          </w:pPr>
+        </w:p>
+      </w:sdtContent>
+    </w:sdt>
+    <w:p>
+      <w:r>
+        <w:t xml:space="preserve"> </w:t>
+      </w:r>
+    </w:p>
+    <w:p/>
     <w:p/>
     <w:p/>
     <w:sectPr>
@@ -1215,6 +1682,219 @@
     </w:sectPr>
   </w:body>
 </w:document>
+</file>
+
+<file path=word/numbering.xml><?xml version="1.0" encoding="utf-8"?>
+<w:numbering xmlns:wpc="http://schemas.microsoft.com/office/word/2010/wordprocessingCanvas" xmlns:cx="http://schemas.microsoft.com/office/drawing/2014/chartex" xmlns:cx1="http://schemas.microsoft.com/office/drawing/2015/9/8/chartex" xmlns:cx2="http://schemas.microsoft.com/office/drawing/2015/10/21/chartex" xmlns:cx3="http://schemas.microsoft.com/office/drawing/2016/5/9/chartex" xmlns:cx4="http://schemas.microsoft.com/office/drawing/2016/5/10/chartex" xmlns:cx5="http://schemas.microsoft.com/office/drawing/2016/5/11/chartex" xmlns:cx6="http://schemas.microsoft.com/office/drawing/2016/5/12/chartex" xmlns:cx7="http://schemas.microsoft.com/office/drawing/2016/5/13/chartex" xmlns:cx8="http://schemas.microsoft.com/office/drawing/2016/5/14/chartex" xmlns:mc="http://schemas.openxmlformats.org/markup-compatibility/2006" xmlns:aink="http://schemas.microsoft.com/office/drawing/2016/ink" xmlns:am3d="http://schemas.microsoft.com/office/drawing/2017/model3d" xmlns:o="urn:schemas-microsoft-com:office:office" xmlns:r="http://schemas.openxmlformats.org/officeDocument/2006/relationships" xmlns:m="http://schemas.openxmlformats.org/officeDocument/2006/math" xmlns:v="urn:schemas-microsoft-com:vml" xmlns:wp14="http://schemas.microsoft.com/office/word/2010/wordprocessingDrawing" xmlns:wp="http://schemas.openxmlformats.org/drawingml/2006/wordprocessingDrawing" xmlns:w10="urn:schemas-microsoft-com:office:word" xmlns:w="http://schemas.openxmlformats.org/wordprocessingml/2006/main" xmlns:w14="http://schemas.microsoft.com/office/word/2010/wordml" xmlns:w15="http://schemas.microsoft.com/office/word/2012/wordml" xmlns:w16cid="http://schemas.microsoft.com/office/word/2016/wordml/cid" xmlns:w16se="http://schemas.microsoft.com/office/word/2015/wordml/symex" xmlns:wpg="http://schemas.microsoft.com/office/word/2010/wordprocessingGroup" xmlns:wpi="http://schemas.microsoft.com/office/word/2010/wordprocessingInk" xmlns:wne="http://schemas.microsoft.com/office/word/2006/wordml" xmlns:wps="http://schemas.microsoft.com/office/word/2010/wordprocessingShape" mc:Ignorable="w14 w15 w16se w16cid wp14">
+  <w:abstractNum w:abstractNumId="0" w15:restartNumberingAfterBreak="0">
+    <w:nsid w:val="30A15193"/>
+    <w:multiLevelType w:val="hybridMultilevel"/>
+    <w:tmpl w:val="6284FDBC"/>
+    <w:lvl w:ilvl="0" w:tplc="04090001">
+      <w:start w:val="1"/>
+      <w:numFmt w:val="bullet"/>
+      <w:lvlText w:val=""/>
+      <w:lvlJc w:val="left"/>
+      <w:pPr>
+        <w:ind w:left="720" w:hanging="360"/>
+      </w:pPr>
+      <w:rPr>
+        <w:rFonts w:ascii="Symbol" w:hAnsi="Symbol" w:hint="default"/>
+      </w:rPr>
+    </w:lvl>
+    <w:lvl w:ilvl="1" w:tplc="04090003" w:tentative="1">
+      <w:start w:val="1"/>
+      <w:numFmt w:val="bullet"/>
+      <w:lvlText w:val="o"/>
+      <w:lvlJc w:val="left"/>
+      <w:pPr>
+        <w:ind w:left="1440" w:hanging="360"/>
+      </w:pPr>
+      <w:rPr>
+        <w:rFonts w:ascii="Courier New" w:hAnsi="Courier New" w:cs="Courier New" w:hint="default"/>
+      </w:rPr>
+    </w:lvl>
+    <w:lvl w:ilvl="2" w:tplc="04090005" w:tentative="1">
+      <w:start w:val="1"/>
+      <w:numFmt w:val="bullet"/>
+      <w:lvlText w:val=""/>
+      <w:lvlJc w:val="left"/>
+      <w:pPr>
+        <w:ind w:left="2160" w:hanging="360"/>
+      </w:pPr>
+      <w:rPr>
+        <w:rFonts w:ascii="Wingdings" w:hAnsi="Wingdings" w:hint="default"/>
+      </w:rPr>
+    </w:lvl>
+    <w:lvl w:ilvl="3" w:tplc="04090001" w:tentative="1">
+      <w:start w:val="1"/>
+      <w:numFmt w:val="bullet"/>
+      <w:lvlText w:val=""/>
+      <w:lvlJc w:val="left"/>
+      <w:pPr>
+        <w:ind w:left="2880" w:hanging="360"/>
+      </w:pPr>
+      <w:rPr>
+        <w:rFonts w:ascii="Symbol" w:hAnsi="Symbol" w:hint="default"/>
+      </w:rPr>
+    </w:lvl>
+    <w:lvl w:ilvl="4" w:tplc="04090003" w:tentative="1">
+      <w:start w:val="1"/>
+      <w:numFmt w:val="bullet"/>
+      <w:lvlText w:val="o"/>
+      <w:lvlJc w:val="left"/>
+      <w:pPr>
+        <w:ind w:left="3600" w:hanging="360"/>
+      </w:pPr>
+      <w:rPr>
+        <w:rFonts w:ascii="Courier New" w:hAnsi="Courier New" w:cs="Courier New" w:hint="default"/>
+      </w:rPr>
+    </w:lvl>
+    <w:lvl w:ilvl="5" w:tplc="04090005" w:tentative="1">
+      <w:start w:val="1"/>
+      <w:numFmt w:val="bullet"/>
+      <w:lvlText w:val=""/>
+      <w:lvlJc w:val="left"/>
+      <w:pPr>
+        <w:ind w:left="4320" w:hanging="360"/>
+      </w:pPr>
+      <w:rPr>
+        <w:rFonts w:ascii="Wingdings" w:hAnsi="Wingdings" w:hint="default"/>
+      </w:rPr>
+    </w:lvl>
+    <w:lvl w:ilvl="6" w:tplc="04090001" w:tentative="1">
+      <w:start w:val="1"/>
+      <w:numFmt w:val="bullet"/>
+      <w:lvlText w:val=""/>
+      <w:lvlJc w:val="left"/>
+      <w:pPr>
+        <w:ind w:left="5040" w:hanging="360"/>
+      </w:pPr>
+      <w:rPr>
+        <w:rFonts w:ascii="Symbol" w:hAnsi="Symbol" w:hint="default"/>
+      </w:rPr>
+    </w:lvl>
+    <w:lvl w:ilvl="7" w:tplc="04090003" w:tentative="1">
+      <w:start w:val="1"/>
+      <w:numFmt w:val="bullet"/>
+      <w:lvlText w:val="o"/>
+      <w:lvlJc w:val="left"/>
+      <w:pPr>
+        <w:ind w:left="5760" w:hanging="360"/>
+      </w:pPr>
+      <w:rPr>
+        <w:rFonts w:ascii="Courier New" w:hAnsi="Courier New" w:cs="Courier New" w:hint="default"/>
+      </w:rPr>
+    </w:lvl>
+    <w:lvl w:ilvl="8" w:tplc="04090005" w:tentative="1">
+      <w:start w:val="1"/>
+      <w:numFmt w:val="bullet"/>
+      <w:lvlText w:val=""/>
+      <w:lvlJc w:val="left"/>
+      <w:pPr>
+        <w:ind w:left="6480" w:hanging="360"/>
+      </w:pPr>
+      <w:rPr>
+        <w:rFonts w:ascii="Wingdings" w:hAnsi="Wingdings" w:hint="default"/>
+      </w:rPr>
+    </w:lvl>
+  </w:abstractNum>
+  <w:abstractNum w:abstractNumId="1" w15:restartNumberingAfterBreak="0">
+    <w:nsid w:val="3E603CAB"/>
+    <w:multiLevelType w:val="hybridMultilevel"/>
+    <w:tmpl w:val="E758C4FC"/>
+    <w:lvl w:ilvl="0" w:tplc="0409000F">
+      <w:start w:val="1"/>
+      <w:numFmt w:val="decimal"/>
+      <w:lvlText w:val="%1."/>
+      <w:lvlJc w:val="left"/>
+      <w:pPr>
+        <w:ind w:left="720" w:hanging="360"/>
+      </w:pPr>
+      <w:rPr>
+        <w:rFonts w:hint="default"/>
+      </w:rPr>
+    </w:lvl>
+    <w:lvl w:ilvl="1" w:tplc="04090019" w:tentative="1">
+      <w:start w:val="1"/>
+      <w:numFmt w:val="lowerLetter"/>
+      <w:lvlText w:val="%2."/>
+      <w:lvlJc w:val="left"/>
+      <w:pPr>
+        <w:ind w:left="1440" w:hanging="360"/>
+      </w:pPr>
+    </w:lvl>
+    <w:lvl w:ilvl="2" w:tplc="0409001B" w:tentative="1">
+      <w:start w:val="1"/>
+      <w:numFmt w:val="lowerRoman"/>
+      <w:lvlText w:val="%3."/>
+      <w:lvlJc w:val="right"/>
+      <w:pPr>
+        <w:ind w:left="2160" w:hanging="180"/>
+      </w:pPr>
+    </w:lvl>
+    <w:lvl w:ilvl="3" w:tplc="0409000F" w:tentative="1">
+      <w:start w:val="1"/>
+      <w:numFmt w:val="decimal"/>
+      <w:lvlText w:val="%4."/>
+      <w:lvlJc w:val="left"/>
+      <w:pPr>
+        <w:ind w:left="2880" w:hanging="360"/>
+      </w:pPr>
+    </w:lvl>
+    <w:lvl w:ilvl="4" w:tplc="04090019" w:tentative="1">
+      <w:start w:val="1"/>
+      <w:numFmt w:val="lowerLetter"/>
+      <w:lvlText w:val="%5."/>
+      <w:lvlJc w:val="left"/>
+      <w:pPr>
+        <w:ind w:left="3600" w:hanging="360"/>
+      </w:pPr>
+    </w:lvl>
+    <w:lvl w:ilvl="5" w:tplc="0409001B" w:tentative="1">
+      <w:start w:val="1"/>
+      <w:numFmt w:val="lowerRoman"/>
+      <w:lvlText w:val="%6."/>
+      <w:lvlJc w:val="right"/>
+      <w:pPr>
+        <w:ind w:left="4320" w:hanging="180"/>
+      </w:pPr>
+    </w:lvl>
+    <w:lvl w:ilvl="6" w:tplc="0409000F" w:tentative="1">
+      <w:start w:val="1"/>
+      <w:numFmt w:val="decimal"/>
+      <w:lvlText w:val="%7."/>
+      <w:lvlJc w:val="left"/>
+      <w:pPr>
+        <w:ind w:left="5040" w:hanging="360"/>
+      </w:pPr>
+    </w:lvl>
+    <w:lvl w:ilvl="7" w:tplc="04090019" w:tentative="1">
+      <w:start w:val="1"/>
+      <w:numFmt w:val="lowerLetter"/>
+      <w:lvlText w:val="%8."/>
+      <w:lvlJc w:val="left"/>
+      <w:pPr>
+        <w:ind w:left="5760" w:hanging="360"/>
+      </w:pPr>
+    </w:lvl>
+    <w:lvl w:ilvl="8" w:tplc="0409001B" w:tentative="1">
+      <w:start w:val="1"/>
+      <w:numFmt w:val="lowerRoman"/>
+      <w:lvlText w:val="%9."/>
+      <w:lvlJc w:val="right"/>
+      <w:pPr>
+        <w:ind w:left="6480" w:hanging="180"/>
+      </w:pPr>
+    </w:lvl>
+  </w:abstractNum>
+  <w:num w:numId="1">
+    <w:abstractNumId w:val="1"/>
+  </w:num>
+  <w:num w:numId="2">
+    <w:abstractNumId w:val="0"/>
+  </w:num>
+</w:numbering>
 </file>
 
 <file path=word/styles.xml><?xml version="1.0" encoding="utf-8"?>
@@ -1636,6 +2316,28 @@
       <w:szCs w:val="32"/>
     </w:rPr>
   </w:style>
+  <w:style w:type="paragraph" w:styleId="Heading2">
+    <w:name w:val="heading 2"/>
+    <w:basedOn w:val="Normal"/>
+    <w:next w:val="Normal"/>
+    <w:link w:val="Heading2Char"/>
+    <w:uiPriority w:val="9"/>
+    <w:unhideWhenUsed/>
+    <w:qFormat/>
+    <w:rsid w:val="00617216"/>
+    <w:pPr>
+      <w:keepNext/>
+      <w:keepLines/>
+      <w:spacing w:before="40" w:after="0"/>
+      <w:outlineLvl w:val="1"/>
+    </w:pPr>
+    <w:rPr>
+      <w:rFonts w:asciiTheme="majorHAnsi" w:eastAsiaTheme="majorEastAsia" w:hAnsiTheme="majorHAnsi" w:cstheme="majorBidi"/>
+      <w:color w:val="2F5496" w:themeColor="accent1" w:themeShade="BF"/>
+      <w:sz w:val="26"/>
+      <w:szCs w:val="26"/>
+    </w:rPr>
+  </w:style>
   <w:style w:type="character" w:default="1" w:styleId="DefaultParagraphFont">
     <w:name w:val="Default Paragraph Font"/>
     <w:uiPriority w:val="1"/>
@@ -1710,6 +2412,78 @@
     <w:pPr>
       <w:outlineLvl w:val="9"/>
     </w:pPr>
+  </w:style>
+  <w:style w:type="character" w:styleId="SubtleReference">
+    <w:name w:val="Subtle Reference"/>
+    <w:basedOn w:val="DefaultParagraphFont"/>
+    <w:uiPriority w:val="31"/>
+    <w:qFormat/>
+    <w:rsid w:val="003439AD"/>
+    <w:rPr>
+      <w:smallCaps/>
+      <w:color w:val="5A5A5A" w:themeColor="text1" w:themeTint="A5"/>
+    </w:rPr>
+  </w:style>
+  <w:style w:type="paragraph" w:styleId="ListParagraph">
+    <w:name w:val="List Paragraph"/>
+    <w:basedOn w:val="Normal"/>
+    <w:uiPriority w:val="34"/>
+    <w:qFormat/>
+    <w:rsid w:val="003439AD"/>
+    <w:pPr>
+      <w:ind w:left="720"/>
+      <w:contextualSpacing/>
+    </w:pPr>
+  </w:style>
+  <w:style w:type="character" w:styleId="Hyperlink">
+    <w:name w:val="Hyperlink"/>
+    <w:basedOn w:val="DefaultParagraphFont"/>
+    <w:uiPriority w:val="99"/>
+    <w:unhideWhenUsed/>
+    <w:rsid w:val="00D441D4"/>
+    <w:rPr>
+      <w:color w:val="0563C1" w:themeColor="hyperlink"/>
+      <w:u w:val="single"/>
+    </w:rPr>
+  </w:style>
+  <w:style w:type="character" w:styleId="UnresolvedMention">
+    <w:name w:val="Unresolved Mention"/>
+    <w:basedOn w:val="DefaultParagraphFont"/>
+    <w:uiPriority w:val="99"/>
+    <w:semiHidden/>
+    <w:unhideWhenUsed/>
+    <w:rsid w:val="00D441D4"/>
+    <w:rPr>
+      <w:color w:val="808080"/>
+      <w:shd w:val="clear" w:color="auto" w:fill="E6E6E6"/>
+    </w:rPr>
+  </w:style>
+  <w:style w:type="character" w:styleId="IntenseReference">
+    <w:name w:val="Intense Reference"/>
+    <w:basedOn w:val="DefaultParagraphFont"/>
+    <w:uiPriority w:val="32"/>
+    <w:qFormat/>
+    <w:rsid w:val="00D441D4"/>
+    <w:rPr>
+      <w:b/>
+      <w:bCs/>
+      <w:smallCaps/>
+      <w:color w:val="4472C4" w:themeColor="accent1"/>
+      <w:spacing w:val="5"/>
+    </w:rPr>
+  </w:style>
+  <w:style w:type="character" w:customStyle="1" w:styleId="Heading2Char">
+    <w:name w:val="Heading 2 Char"/>
+    <w:basedOn w:val="DefaultParagraphFont"/>
+    <w:link w:val="Heading2"/>
+    <w:uiPriority w:val="9"/>
+    <w:rsid w:val="00617216"/>
+    <w:rPr>
+      <w:rFonts w:asciiTheme="majorHAnsi" w:eastAsiaTheme="majorEastAsia" w:hAnsiTheme="majorHAnsi" w:cstheme="majorBidi"/>
+      <w:color w:val="2F5496" w:themeColor="accent1" w:themeShade="BF"/>
+      <w:sz w:val="26"/>
+      <w:szCs w:val="26"/>
+    </w:rPr>
   </w:style>
 </w:styles>
 </file>
@@ -2033,7 +2807,7 @@
 </file>
 
 <file path=customXml/itemProps2.xml><?xml version="1.0" encoding="utf-8"?>
-<ds:datastoreItem xmlns:ds="http://schemas.openxmlformats.org/officeDocument/2006/customXml" ds:itemID="{354BDDB8-55EC-4A3A-80B1-8369E9AB173A}">
+<ds:datastoreItem xmlns:ds="http://schemas.openxmlformats.org/officeDocument/2006/customXml" ds:itemID="{92F3948B-5A2F-4158-84CB-4AF3E3D6C85F}">
   <ds:schemaRefs>
     <ds:schemaRef ds:uri="http://schemas.openxmlformats.org/officeDocument/2006/bibliography"/>
   </ds:schemaRefs>

</xml_diff>